<commit_message>
finished writing 00_Intorduction.docx outline
</commit_message>
<xml_diff>
--- a/1 - Data Structures/Lecture Notes/00_Introduction.docx
+++ b/1 - Data Structures/Lecture Notes/00_Introduction.docx
@@ -136,7 +136,7 @@
         <w:rPr>
           <w:highlight w:val="none"/>
         </w:rPr>
-        <w:t xml:space="preserve">If it doesn’t, here are the steps to install</w:t>
+        <w:t xml:space="preserve">If it doesn’t, here are the steps to install [WINDOWS] </w:t>
       </w:r>
       <w:r>
         <w:rPr>
@@ -156,7 +156,22 @@
         <w:rPr>
           <w:highlight w:val="none"/>
         </w:rPr>
-        <w:t xml:space="preserve">Download MSYS2 (or MinGW-64)  which is what enables your computer to set up a development environment to build and compile programs on Windows</w:t>
+        <w:t xml:space="preserve">Download </w:t>
+      </w:r>
+      <w:hyperlink r:id="rId9" w:tooltip="https://github.com/msys2/msys2-installer/releases/download/2024-01-13/msys2-x86_64-20240113.exe" w:history="1">
+        <w:r>
+          <w:rPr>
+            <w:rStyle w:val="816"/>
+            <w:highlight w:val="none"/>
+          </w:rPr>
+          <w:t xml:space="preserve">MSYS2</w:t>
+        </w:r>
+      </w:hyperlink>
+      <w:r>
+        <w:rPr>
+          <w:highlight w:val="none"/>
+        </w:rPr>
+        <w:t xml:space="preserve"> (or MinGW-64)  which is what enables your computer to set up a development environment to build and compile programs on Windows</w:t>
       </w:r>
       <w:r>
         <w:rPr>
@@ -176,6 +191,323 @@
         <w:rPr>
           <w:highlight w:val="none"/>
         </w:rPr>
+        <w:t xml:space="preserve">Run the Installation Wizard </w:t>
+      </w:r>
+      <w:r>
+        <w:rPr>
+          <w:highlight w:val="none"/>
+        </w:rPr>
+      </w:r>
+    </w:p>
+    <w:p>
+      <w:pPr>
+        <w:pStyle w:val="838"/>
+        <w:numPr>
+          <w:ilvl w:val="2"/>
+          <w:numId w:val="5"/>
+        </w:numPr>
+      </w:pPr>
+      <w:r>
+        <w:rPr>
+          <w:highlight w:val="none"/>
+        </w:rPr>
+        <w:t xml:space="preserve">Once complete, make sure the RUN MSYS2 now box is checked and select Finish. </w:t>
+      </w:r>
+      <w:r>
+        <w:rPr>
+          <w:highlight w:val="none"/>
+        </w:rPr>
+      </w:r>
+    </w:p>
+    <w:p>
+      <w:pPr>
+        <w:pStyle w:val="838"/>
+        <w:numPr>
+          <w:ilvl w:val="2"/>
+          <w:numId w:val="5"/>
+        </w:numPr>
+      </w:pPr>
+      <w:r>
+        <w:rPr>
+          <w:highlight w:val="none"/>
+        </w:rPr>
+        <w:t xml:space="preserve">A terminal window will appear so you must enter this command</w:t>
+        <w:br/>
+      </w:r>
+      <w:r>
+        <w:rPr>
+          <w:rFonts w:ascii="Arial" w:hAnsi="Arial" w:eastAsia="Arial" w:cs="Arial"/>
+          <w:color w:val="bbbbbb"/>
+          <w:sz w:val="20"/>
+          <w:highlight w:val="none"/>
+        </w:rPr>
+        <w:t xml:space="preserve">pacman -S --needed base-devel mingw-w64-ucrt-x86_64-toolchain</w:t>
+      </w:r>
+      <w:r>
+        <w:rPr>
+          <w:highlight w:val="none"/>
+        </w:rPr>
+      </w:r>
+      <w:r>
+        <w:rPr>
+          <w:highlight w:val="none"/>
+        </w:rPr>
+      </w:r>
+    </w:p>
+    <w:p>
+      <w:pPr>
+        <w:pStyle w:val="838"/>
+        <w:numPr>
+          <w:ilvl w:val="2"/>
+          <w:numId w:val="5"/>
+        </w:numPr>
+      </w:pPr>
+      <w:r>
+        <w:rPr>
+          <w:highlight w:val="none"/>
+        </w:rPr>
+        <w:t xml:space="preserve">Accept everything by pressed ENTER</w:t>
+      </w:r>
+      <w:r>
+        <w:rPr>
+          <w:highlight w:val="none"/>
+        </w:rPr>
+      </w:r>
+    </w:p>
+    <w:p>
+      <w:pPr>
+        <w:pStyle w:val="838"/>
+        <w:numPr>
+          <w:ilvl w:val="2"/>
+          <w:numId w:val="5"/>
+        </w:numPr>
+      </w:pPr>
+      <w:r>
+        <w:rPr>
+          <w:highlight w:val="none"/>
+        </w:rPr>
+        <w:t xml:space="preserve">Enter Y to proceed with Installation</w:t>
+      </w:r>
+      <w:r>
+        <w:rPr>
+          <w:highlight w:val="none"/>
+        </w:rPr>
+      </w:r>
+    </w:p>
+    <w:p>
+      <w:pPr>
+        <w:pStyle w:val="838"/>
+        <w:numPr>
+          <w:ilvl w:val="2"/>
+          <w:numId w:val="5"/>
+        </w:numPr>
+      </w:pPr>
+      <w:r>
+        <w:rPr>
+          <w:highlight w:val="none"/>
+        </w:rPr>
+        <w:t xml:space="preserve">Add the MinGW-w64 bin folder to the Path Environmental Variable. </w:t>
+      </w:r>
+      <w:r>
+        <w:rPr>
+          <w:highlight w:val="none"/>
+        </w:rPr>
+      </w:r>
+    </w:p>
+    <w:p>
+      <w:pPr>
+        <w:pStyle w:val="838"/>
+        <w:numPr>
+          <w:ilvl w:val="2"/>
+          <w:numId w:val="5"/>
+        </w:numPr>
+      </w:pPr>
+      <w:r>
+        <w:rPr>
+          <w:highlight w:val="none"/>
+        </w:rPr>
+        <w:t xml:space="preserve">To Check if the MinGW installation has worked, enter these commands in a completely new terminal </w:t>
+        <w:br/>
+      </w:r>
+      <w:r>
+        <w:rPr>
+          <w:rFonts w:ascii="Arial" w:hAnsi="Arial" w:eastAsia="Arial" w:cs="Arial"/>
+          <w:color w:val="bbbbbb"/>
+          <w:sz w:val="20"/>
+          <w:highlight w:val="none"/>
+        </w:rPr>
+        <w:t xml:space="preserve">gcc --versiong++ --versiongdb --version</w:t>
+      </w:r>
+      <w:r>
+        <w:rPr>
+          <w:rFonts w:ascii="Arial" w:hAnsi="Arial" w:eastAsia="Arial" w:cs="Arial"/>
+          <w:color w:val="bbbbbb"/>
+          <w:sz w:val="20"/>
+          <w:highlight w:val="none"/>
+        </w:rPr>
+        <w:br/>
+      </w:r>
+      <w:r>
+        <w:rPr>
+          <w:highlight w:val="none"/>
+        </w:rPr>
+      </w:r>
+      <w:r>
+        <w:rPr>
+          <w:rFonts w:ascii="Arial" w:hAnsi="Arial" w:eastAsia="Arial" w:cs="Arial"/>
+          <w:color w:val="bbbbbb"/>
+          <w:sz w:val="20"/>
+          <w:highlight w:val="none"/>
+        </w:rPr>
+        <w:t xml:space="preserve">g++ --version</w:t>
+      </w:r>
+      <w:r>
+        <w:rPr>
+          <w:highlight w:val="none"/>
+        </w:rPr>
+        <w:br/>
+      </w:r>
+      <w:r>
+        <w:rPr>
+          <w:rFonts w:ascii="Arial" w:hAnsi="Arial" w:eastAsia="Arial" w:cs="Arial"/>
+          <w:color w:val="bbbbbb"/>
+          <w:sz w:val="20"/>
+          <w:highlight w:val="none"/>
+        </w:rPr>
+        <w:t xml:space="preserve">gdb --version</w:t>
+      </w:r>
+      <w:r>
+        <w:rPr>
+          <w:highlight w:val="none"/>
+        </w:rPr>
+      </w:r>
+      <w:r>
+        <w:rPr>
+          <w:highlight w:val="none"/>
+        </w:rPr>
+      </w:r>
+    </w:p>
+    <w:p>
+      <w:pPr>
+        <w:pStyle w:val="838"/>
+        <w:numPr>
+          <w:ilvl w:val="2"/>
+          <w:numId w:val="5"/>
+        </w:numPr>
+      </w:pPr>
+      <w:r>
+        <w:rPr>
+          <w:highlight w:val="none"/>
+        </w:rPr>
+        <w:t xml:space="preserve">If it all goes to plan, it should be working. </w:t>
+      </w:r>
+      <w:r>
+        <w:rPr>
+          <w:highlight w:val="none"/>
+        </w:rPr>
+      </w:r>
+    </w:p>
+    <w:p>
+      <w:pPr>
+        <w:pStyle w:val="838"/>
+        <w:numPr>
+          <w:ilvl w:val="1"/>
+          <w:numId w:val="6"/>
+        </w:numPr>
+      </w:pPr>
+      <w:r>
+        <w:rPr>
+          <w:highlight w:val="none"/>
+        </w:rPr>
+        <w:t xml:space="preserve">If it doesn’t, here are the steps to install [MAC] </w:t>
+      </w:r>
+      <w:r/>
+      <w:r/>
+    </w:p>
+    <w:p>
+      <w:pPr>
+        <w:pStyle w:val="838"/>
+        <w:numPr>
+          <w:ilvl w:val="2"/>
+          <w:numId w:val="5"/>
+        </w:numPr>
+      </w:pPr>
+      <w:r>
+        <w:rPr>
+          <w:highlight w:val="none"/>
+        </w:rPr>
+        <w:t xml:space="preserve">TODO: find steps to install C++ on a MAC</w:t>
+      </w:r>
+      <w:r/>
+    </w:p>
+    <w:p>
+      <w:pPr>
+        <w:pStyle w:val="838"/>
+        <w:numPr>
+          <w:ilvl w:val="1"/>
+          <w:numId w:val="5"/>
+        </w:numPr>
+      </w:pPr>
+      <w:r>
+        <w:rPr>
+          <w:highlight w:val="none"/>
+        </w:rPr>
+        <w:t xml:space="preserve">If it doesnt, here are the steps to install [LINUX] </w:t>
+      </w:r>
+      <w:r>
+        <w:rPr>
+          <w:highlight w:val="none"/>
+        </w:rPr>
+      </w:r>
+    </w:p>
+    <w:p>
+      <w:pPr>
+        <w:pStyle w:val="838"/>
+        <w:numPr>
+          <w:ilvl w:val="2"/>
+          <w:numId w:val="5"/>
+        </w:numPr>
+      </w:pPr>
+      <w:r>
+        <w:rPr>
+          <w:highlight w:val="none"/>
+        </w:rPr>
+        <w:t xml:space="preserve">TODO: find steps to install C++ on Linux (should be much easier than MAC bc it’s usually just going sudo apt install gcc)</w:t>
+        <w:br/>
+      </w:r>
+      <w:r>
+        <w:rPr>
+          <w:highlight w:val="none"/>
+        </w:rPr>
+      </w:r>
+    </w:p>
+    <w:p>
+      <w:pPr>
+        <w:pStyle w:val="838"/>
+        <w:numPr>
+          <w:ilvl w:val="0"/>
+          <w:numId w:val="7"/>
+        </w:numPr>
+      </w:pPr>
+      <w:r>
+        <w:t xml:space="preserve">If you’re planning on using Python, </w:t>
+      </w:r>
+      <w:r/>
+      <w:r/>
+    </w:p>
+    <w:p>
+      <w:pPr>
+        <w:pStyle w:val="838"/>
+        <w:numPr>
+          <w:ilvl w:val="1"/>
+          <w:numId w:val="5"/>
+        </w:numPr>
+      </w:pPr>
+      <w:r>
+        <w:rPr>
+          <w:highlight w:val="none"/>
+        </w:rPr>
+        <w:t xml:space="preserve">TODO: </w:t>
       </w:r>
       <w:r>
         <w:rPr>
@@ -211,7 +543,7 @@
         <w:rPr>
           <w:highlight w:val="none"/>
         </w:rPr>
-        <w:t xml:space="preserve">Array</w:t>
+        <w:t xml:space="preserve">Arrays</w:t>
       </w:r>
       <w:r>
         <w:rPr>
@@ -231,7 +563,7 @@
         <w:rPr>
           <w:highlight w:val="none"/>
         </w:rPr>
-        <w:t xml:space="preserve">Dictionary</w:t>
+        <w:t xml:space="preserve">Dictionarys</w:t>
       </w:r>
       <w:r>
         <w:rPr>
@@ -251,6 +583,314 @@
         <w:rPr>
           <w:highlight w:val="none"/>
         </w:rPr>
+        <w:t xml:space="preserve">Hash Stables</w:t>
+      </w:r>
+      <w:r>
+        <w:rPr>
+          <w:highlight w:val="none"/>
+        </w:rPr>
+      </w:r>
+    </w:p>
+    <w:p>
+      <w:pPr>
+        <w:pStyle w:val="838"/>
+        <w:numPr>
+          <w:ilvl w:val="0"/>
+          <w:numId w:val="4"/>
+        </w:numPr>
+      </w:pPr>
+      <w:r>
+        <w:rPr>
+          <w:highlight w:val="none"/>
+        </w:rPr>
+        <w:t xml:space="preserve">Vectors</w:t>
+      </w:r>
+      <w:r>
+        <w:rPr>
+          <w:highlight w:val="none"/>
+        </w:rPr>
+      </w:r>
+    </w:p>
+    <w:p>
+      <w:pPr>
+        <w:pStyle w:val="838"/>
+        <w:numPr>
+          <w:ilvl w:val="0"/>
+          <w:numId w:val="4"/>
+        </w:numPr>
+      </w:pPr>
+      <w:r>
+        <w:rPr>
+          <w:highlight w:val="none"/>
+        </w:rPr>
+        <w:t xml:space="preserve">Trees</w:t>
+      </w:r>
+      <w:r>
+        <w:rPr>
+          <w:highlight w:val="none"/>
+        </w:rPr>
+      </w:r>
+    </w:p>
+    <w:p>
+      <w:pPr>
+        <w:pStyle w:val="838"/>
+        <w:numPr>
+          <w:ilvl w:val="0"/>
+          <w:numId w:val="4"/>
+        </w:numPr>
+      </w:pPr>
+      <w:r>
+        <w:rPr>
+          <w:highlight w:val="none"/>
+        </w:rPr>
+        <w:t xml:space="preserve">Graphs</w:t>
+      </w:r>
+      <w:r>
+        <w:rPr>
+          <w:highlight w:val="none"/>
+        </w:rPr>
+      </w:r>
+    </w:p>
+    <w:p>
+      <w:pPr>
+        <w:pStyle w:val="838"/>
+        <w:numPr>
+          <w:ilvl w:val="0"/>
+          <w:numId w:val="4"/>
+        </w:numPr>
+      </w:pPr>
+      <w:r>
+        <w:rPr>
+          <w:highlight w:val="none"/>
+        </w:rPr>
+        <w:t xml:space="preserve">Lists</w:t>
+      </w:r>
+      <w:r>
+        <w:rPr>
+          <w:highlight w:val="none"/>
+        </w:rPr>
+      </w:r>
+    </w:p>
+    <w:p>
+      <w:pPr>
+        <w:pStyle w:val="838"/>
+        <w:numPr>
+          <w:ilvl w:val="0"/>
+          <w:numId w:val="4"/>
+        </w:numPr>
+      </w:pPr>
+      <w:r>
+        <w:rPr>
+          <w:highlight w:val="none"/>
+        </w:rPr>
+        <w:t xml:space="preserve">Stackes</w:t>
+      </w:r>
+      <w:r>
+        <w:rPr>
+          <w:highlight w:val="none"/>
+        </w:rPr>
+      </w:r>
+    </w:p>
+    <w:p>
+      <w:pPr>
+        <w:pStyle w:val="838"/>
+        <w:numPr>
+          <w:ilvl w:val="0"/>
+          <w:numId w:val="4"/>
+        </w:numPr>
+      </w:pPr>
+      <w:r>
+        <w:rPr>
+          <w:highlight w:val="none"/>
+        </w:rPr>
+        <w:t xml:space="preserve">Queues</w:t>
+      </w:r>
+      <w:r>
+        <w:rPr>
+          <w:highlight w:val="none"/>
+        </w:rPr>
+      </w:r>
+    </w:p>
+    <w:p>
+      <w:pPr>
+        <w:pStyle w:val="660"/>
+      </w:pPr>
+      <w:r>
+        <w:rPr>
+          <w:highlight w:val="none"/>
+        </w:rPr>
+        <w:t xml:space="preserve">Pointers and references </w:t>
+      </w:r>
+      <w:r>
+        <w:rPr>
+          <w:highlight w:val="none"/>
+        </w:rPr>
+      </w:r>
+    </w:p>
+    <w:p>
+      <w:pPr>
+        <w:pStyle w:val="838"/>
+        <w:numPr>
+          <w:ilvl w:val="0"/>
+          <w:numId w:val="8"/>
+        </w:numPr>
+      </w:pPr>
+      <w:r>
+        <w:t xml:space="preserve">TODO: write what are pointers and references</w:t>
+      </w:r>
+      <w:r/>
+    </w:p>
+    <w:p>
+      <w:pPr>
+        <w:pStyle w:val="838"/>
+        <w:numPr>
+          <w:ilvl w:val="0"/>
+          <w:numId w:val="8"/>
+        </w:numPr>
+      </w:pPr>
+      <w:r>
+        <w:rPr>
+          <w:highlight w:val="none"/>
+        </w:rPr>
+        <w:t xml:space="preserve">TODO: Write what exactly is memory management and why is this so important in C++ and data structures</w:t>
+      </w:r>
+      <w:r>
+        <w:rPr>
+          <w:highlight w:val="none"/>
+        </w:rPr>
+      </w:r>
+    </w:p>
+    <w:p>
+      <w:pPr>
+        <w:pStyle w:val="660"/>
+      </w:pPr>
+      <w:r>
+        <w:rPr>
+          <w:highlight w:val="none"/>
+        </w:rPr>
+        <w:t xml:space="preserve">Dynamic vs Static Memory</w:t>
+      </w:r>
+      <w:r>
+        <w:rPr>
+          <w:highlight w:val="none"/>
+        </w:rPr>
+      </w:r>
+    </w:p>
+    <w:p>
+      <w:pPr>
+        <w:pStyle w:val="838"/>
+        <w:numPr>
+          <w:ilvl w:val="0"/>
+          <w:numId w:val="9"/>
+        </w:numPr>
+      </w:pPr>
+      <w:r>
+        <w:t xml:space="preserve">TODO: write what is the difference between the two </w:t>
+      </w:r>
+      <w:r/>
+    </w:p>
+    <w:p>
+      <w:pPr>
+        <w:pStyle w:val="838"/>
+        <w:numPr>
+          <w:ilvl w:val="0"/>
+          <w:numId w:val="9"/>
+        </w:numPr>
+      </w:pPr>
+      <w:r>
+        <w:rPr>
+          <w:highlight w:val="none"/>
+        </w:rPr>
+        <w:t xml:space="preserve">TODO: elaborate more on memory managment </w:t>
+      </w:r>
+      <w:r>
+        <w:rPr>
+          <w:highlight w:val="none"/>
+        </w:rPr>
+      </w:r>
+    </w:p>
+    <w:p>
+      <w:pPr>
+        <w:pStyle w:val="660"/>
+      </w:pPr>
+      <w:r>
+        <w:rPr>
+          <w:highlight w:val="none"/>
+        </w:rPr>
+        <w:t xml:space="preserve">Big-O Notation: How we measure how quickly a code compiles</w:t>
+      </w:r>
+      <w:r>
+        <w:rPr>
+          <w:highlight w:val="none"/>
+        </w:rPr>
+      </w:r>
+    </w:p>
+    <w:p>
+      <w:pPr>
+        <w:pStyle w:val="838"/>
+        <w:numPr>
+          <w:ilvl w:val="0"/>
+          <w:numId w:val="10"/>
+        </w:numPr>
+      </w:pPr>
+      <w:r>
+        <w:t xml:space="preserve">VERY IMPORTANT</w:t>
+      </w:r>
+      <w:r/>
+    </w:p>
+    <w:p>
+      <w:pPr>
+        <w:pStyle w:val="838"/>
+        <w:numPr>
+          <w:ilvl w:val="0"/>
+          <w:numId w:val="10"/>
+        </w:numPr>
+      </w:pPr>
+      <w:r>
+        <w:rPr>
+          <w:highlight w:val="none"/>
+        </w:rPr>
+        <w:t xml:space="preserve">TODO: Write what is BIG-O notation</w:t>
+      </w:r>
+      <w:r>
+        <w:rPr>
+          <w:highlight w:val="none"/>
+        </w:rPr>
+      </w:r>
+    </w:p>
+    <w:p>
+      <w:pPr>
+        <w:pStyle w:val="838"/>
+        <w:numPr>
+          <w:ilvl w:val="0"/>
+          <w:numId w:val="10"/>
+        </w:numPr>
+      </w:pPr>
+      <w:r>
+        <w:rPr>
+          <w:highlight w:val="none"/>
+        </w:rPr>
+        <w:t xml:space="preserve">TODO: Write list of diferent BIG-O Notations </w:t>
+      </w:r>
+      <w:r>
+        <w:rPr>
+          <w:highlight w:val="none"/>
+        </w:rPr>
+      </w:r>
+    </w:p>
+    <w:p>
+      <w:pPr>
+        <w:pStyle w:val="838"/>
+        <w:numPr>
+          <w:ilvl w:val="0"/>
+          <w:numId w:val="10"/>
+        </w:numPr>
+      </w:pPr>
+      <w:r>
+        <w:rPr>
+          <w:highlight w:val="none"/>
+        </w:rPr>
+        <w:t xml:space="preserve">Come to think of it, this should be its own document</w:t>
       </w:r>
       <w:r>
         <w:rPr>
@@ -837,6 +1477,516 @@
       </w:pPr>
     </w:lvl>
   </w:abstractNum>
+  <w:abstractNum w:abstractNumId="5">
+    <w:multiLevelType w:val="hybridMultilevel"/>
+    <w:lvl w:ilvl="0">
+      <w:start w:val="1"/>
+      <w:numFmt w:val="decimal"/>
+      <w:isLgl w:val="false"/>
+      <w:suff w:val="tab"/>
+      <w:lvlText w:val="%1."/>
+      <w:lvlJc w:val="left"/>
+      <w:pPr>
+        <w:ind w:left="709" w:hanging="360"/>
+      </w:pPr>
+    </w:lvl>
+    <w:lvl w:ilvl="1">
+      <w:start w:val="1"/>
+      <w:numFmt w:val="decimal"/>
+      <w:isLgl w:val="false"/>
+      <w:suff w:val="tab"/>
+      <w:lvlText w:val="%1.%2."/>
+      <w:lvlJc w:val="left"/>
+      <w:pPr>
+        <w:ind w:left="1141" w:hanging="432"/>
+      </w:pPr>
+    </w:lvl>
+    <w:lvl w:ilvl="2">
+      <w:start w:val="1"/>
+      <w:numFmt w:val="decimal"/>
+      <w:isLgl w:val="false"/>
+      <w:suff w:val="tab"/>
+      <w:lvlText w:val="%1.%2.%3."/>
+      <w:lvlJc w:val="left"/>
+      <w:pPr>
+        <w:ind w:left="1573" w:hanging="504"/>
+      </w:pPr>
+    </w:lvl>
+    <w:lvl w:ilvl="3">
+      <w:start w:val="1"/>
+      <w:numFmt w:val="decimal"/>
+      <w:isLgl w:val="false"/>
+      <w:suff w:val="tab"/>
+      <w:lvlText w:val="%1.%2.%3.%4."/>
+      <w:lvlJc w:val="left"/>
+      <w:pPr>
+        <w:ind w:left="2077" w:hanging="648"/>
+      </w:pPr>
+    </w:lvl>
+    <w:lvl w:ilvl="4">
+      <w:start w:val="1"/>
+      <w:numFmt w:val="decimal"/>
+      <w:isLgl w:val="false"/>
+      <w:suff w:val="tab"/>
+      <w:lvlText w:val="%1.%2.%3.%4.%5."/>
+      <w:lvlJc w:val="left"/>
+      <w:pPr>
+        <w:ind w:left="2581" w:hanging="792"/>
+      </w:pPr>
+    </w:lvl>
+    <w:lvl w:ilvl="5">
+      <w:start w:val="1"/>
+      <w:numFmt w:val="decimal"/>
+      <w:isLgl w:val="false"/>
+      <w:suff w:val="tab"/>
+      <w:lvlText w:val="%1.%2.%3.%4.%5.%6."/>
+      <w:lvlJc w:val="left"/>
+      <w:pPr>
+        <w:ind w:left="3085" w:hanging="936"/>
+      </w:pPr>
+    </w:lvl>
+    <w:lvl w:ilvl="6">
+      <w:start w:val="1"/>
+      <w:numFmt w:val="decimal"/>
+      <w:isLgl w:val="false"/>
+      <w:suff w:val="tab"/>
+      <w:lvlText w:val="%1.%2.%3.%4.%5.%6.%7."/>
+      <w:lvlJc w:val="left"/>
+      <w:pPr>
+        <w:ind w:left="3589" w:hanging="1080"/>
+      </w:pPr>
+    </w:lvl>
+    <w:lvl w:ilvl="7">
+      <w:start w:val="1"/>
+      <w:numFmt w:val="decimal"/>
+      <w:isLgl w:val="false"/>
+      <w:suff w:val="tab"/>
+      <w:lvlText w:val="%1.%2.%3.%4.%5.%6.%7.%8."/>
+      <w:lvlJc w:val="left"/>
+      <w:pPr>
+        <w:ind w:left="4093" w:hanging="1224"/>
+      </w:pPr>
+    </w:lvl>
+    <w:lvl w:ilvl="8">
+      <w:start w:val="1"/>
+      <w:numFmt w:val="decimal"/>
+      <w:isLgl w:val="false"/>
+      <w:suff w:val="tab"/>
+      <w:lvlText w:val="%1.%2.%3.%4.%5.%6.%7.%8.%9."/>
+      <w:lvlJc w:val="left"/>
+      <w:pPr>
+        <w:ind w:left="4669" w:hanging="1440"/>
+      </w:pPr>
+    </w:lvl>
+  </w:abstractNum>
+  <w:abstractNum w:abstractNumId="6">
+    <w:multiLevelType w:val="hybridMultilevel"/>
+    <w:lvl w:ilvl="0">
+      <w:start w:val="1"/>
+      <w:numFmt w:val="decimal"/>
+      <w:isLgl w:val="false"/>
+      <w:suff w:val="tab"/>
+      <w:lvlText w:val="%1."/>
+      <w:lvlJc w:val="left"/>
+      <w:pPr>
+        <w:ind w:left="709" w:hanging="360"/>
+      </w:pPr>
+    </w:lvl>
+    <w:lvl w:ilvl="1">
+      <w:start w:val="1"/>
+      <w:numFmt w:val="decimal"/>
+      <w:isLgl w:val="false"/>
+      <w:suff w:val="tab"/>
+      <w:lvlText w:val="%1.%2."/>
+      <w:lvlJc w:val="left"/>
+      <w:pPr>
+        <w:ind w:left="1141" w:hanging="432"/>
+      </w:pPr>
+    </w:lvl>
+    <w:lvl w:ilvl="2">
+      <w:start w:val="1"/>
+      <w:numFmt w:val="decimal"/>
+      <w:isLgl w:val="false"/>
+      <w:suff w:val="tab"/>
+      <w:lvlText w:val="%1.%2.%3."/>
+      <w:lvlJc w:val="left"/>
+      <w:pPr>
+        <w:ind w:left="1573" w:hanging="504"/>
+      </w:pPr>
+    </w:lvl>
+    <w:lvl w:ilvl="3">
+      <w:start w:val="1"/>
+      <w:numFmt w:val="decimal"/>
+      <w:isLgl w:val="false"/>
+      <w:suff w:val="tab"/>
+      <w:lvlText w:val="%1.%2.%3.%4."/>
+      <w:lvlJc w:val="left"/>
+      <w:pPr>
+        <w:ind w:left="2077" w:hanging="648"/>
+      </w:pPr>
+    </w:lvl>
+    <w:lvl w:ilvl="4">
+      <w:start w:val="1"/>
+      <w:numFmt w:val="decimal"/>
+      <w:isLgl w:val="false"/>
+      <w:suff w:val="tab"/>
+      <w:lvlText w:val="%1.%2.%3.%4.%5."/>
+      <w:lvlJc w:val="left"/>
+      <w:pPr>
+        <w:ind w:left="2581" w:hanging="792"/>
+      </w:pPr>
+    </w:lvl>
+    <w:lvl w:ilvl="5">
+      <w:start w:val="1"/>
+      <w:numFmt w:val="decimal"/>
+      <w:isLgl w:val="false"/>
+      <w:suff w:val="tab"/>
+      <w:lvlText w:val="%1.%2.%3.%4.%5.%6."/>
+      <w:lvlJc w:val="left"/>
+      <w:pPr>
+        <w:ind w:left="3085" w:hanging="936"/>
+      </w:pPr>
+    </w:lvl>
+    <w:lvl w:ilvl="6">
+      <w:start w:val="1"/>
+      <w:numFmt w:val="decimal"/>
+      <w:isLgl w:val="false"/>
+      <w:suff w:val="tab"/>
+      <w:lvlText w:val="%1.%2.%3.%4.%5.%6.%7."/>
+      <w:lvlJc w:val="left"/>
+      <w:pPr>
+        <w:ind w:left="3589" w:hanging="1080"/>
+      </w:pPr>
+    </w:lvl>
+    <w:lvl w:ilvl="7">
+      <w:start w:val="1"/>
+      <w:numFmt w:val="decimal"/>
+      <w:isLgl w:val="false"/>
+      <w:suff w:val="tab"/>
+      <w:lvlText w:val="%1.%2.%3.%4.%5.%6.%7.%8."/>
+      <w:lvlJc w:val="left"/>
+      <w:pPr>
+        <w:ind w:left="4093" w:hanging="1224"/>
+      </w:pPr>
+    </w:lvl>
+    <w:lvl w:ilvl="8">
+      <w:start w:val="1"/>
+      <w:numFmt w:val="decimal"/>
+      <w:isLgl w:val="false"/>
+      <w:suff w:val="tab"/>
+      <w:lvlText w:val="%1.%2.%3.%4.%5.%6.%7.%8.%9."/>
+      <w:lvlJc w:val="left"/>
+      <w:pPr>
+        <w:ind w:left="4669" w:hanging="1440"/>
+      </w:pPr>
+    </w:lvl>
+  </w:abstractNum>
+  <w:abstractNum w:abstractNumId="7">
+    <w:multiLevelType w:val="hybridMultilevel"/>
+    <w:lvl w:ilvl="0">
+      <w:start w:val="1"/>
+      <w:numFmt w:val="decimal"/>
+      <w:isLgl w:val="false"/>
+      <w:suff w:val="tab"/>
+      <w:lvlText w:val="%1."/>
+      <w:lvlJc w:val="left"/>
+      <w:pPr>
+        <w:ind w:left="709" w:hanging="360"/>
+      </w:pPr>
+    </w:lvl>
+    <w:lvl w:ilvl="1">
+      <w:start w:val="1"/>
+      <w:numFmt w:val="decimal"/>
+      <w:isLgl w:val="false"/>
+      <w:suff w:val="tab"/>
+      <w:lvlText w:val="%1.%2."/>
+      <w:lvlJc w:val="left"/>
+      <w:pPr>
+        <w:ind w:left="1141" w:hanging="432"/>
+      </w:pPr>
+    </w:lvl>
+    <w:lvl w:ilvl="2">
+      <w:start w:val="1"/>
+      <w:numFmt w:val="decimal"/>
+      <w:isLgl w:val="false"/>
+      <w:suff w:val="tab"/>
+      <w:lvlText w:val="%1.%2.%3."/>
+      <w:lvlJc w:val="left"/>
+      <w:pPr>
+        <w:ind w:left="1573" w:hanging="504"/>
+      </w:pPr>
+    </w:lvl>
+    <w:lvl w:ilvl="3">
+      <w:start w:val="1"/>
+      <w:numFmt w:val="decimal"/>
+      <w:isLgl w:val="false"/>
+      <w:suff w:val="tab"/>
+      <w:lvlText w:val="%1.%2.%3.%4."/>
+      <w:lvlJc w:val="left"/>
+      <w:pPr>
+        <w:ind w:left="2077" w:hanging="648"/>
+      </w:pPr>
+    </w:lvl>
+    <w:lvl w:ilvl="4">
+      <w:start w:val="1"/>
+      <w:numFmt w:val="decimal"/>
+      <w:isLgl w:val="false"/>
+      <w:suff w:val="tab"/>
+      <w:lvlText w:val="%1.%2.%3.%4.%5."/>
+      <w:lvlJc w:val="left"/>
+      <w:pPr>
+        <w:ind w:left="2581" w:hanging="792"/>
+      </w:pPr>
+    </w:lvl>
+    <w:lvl w:ilvl="5">
+      <w:start w:val="1"/>
+      <w:numFmt w:val="decimal"/>
+      <w:isLgl w:val="false"/>
+      <w:suff w:val="tab"/>
+      <w:lvlText w:val="%1.%2.%3.%4.%5.%6."/>
+      <w:lvlJc w:val="left"/>
+      <w:pPr>
+        <w:ind w:left="3085" w:hanging="936"/>
+      </w:pPr>
+    </w:lvl>
+    <w:lvl w:ilvl="6">
+      <w:start w:val="1"/>
+      <w:numFmt w:val="decimal"/>
+      <w:isLgl w:val="false"/>
+      <w:suff w:val="tab"/>
+      <w:lvlText w:val="%1.%2.%3.%4.%5.%6.%7."/>
+      <w:lvlJc w:val="left"/>
+      <w:pPr>
+        <w:ind w:left="3589" w:hanging="1080"/>
+      </w:pPr>
+    </w:lvl>
+    <w:lvl w:ilvl="7">
+      <w:start w:val="1"/>
+      <w:numFmt w:val="decimal"/>
+      <w:isLgl w:val="false"/>
+      <w:suff w:val="tab"/>
+      <w:lvlText w:val="%1.%2.%3.%4.%5.%6.%7.%8."/>
+      <w:lvlJc w:val="left"/>
+      <w:pPr>
+        <w:ind w:left="4093" w:hanging="1224"/>
+      </w:pPr>
+    </w:lvl>
+    <w:lvl w:ilvl="8">
+      <w:start w:val="1"/>
+      <w:numFmt w:val="decimal"/>
+      <w:isLgl w:val="false"/>
+      <w:suff w:val="tab"/>
+      <w:lvlText w:val="%1.%2.%3.%4.%5.%6.%7.%8.%9."/>
+      <w:lvlJc w:val="left"/>
+      <w:pPr>
+        <w:ind w:left="4669" w:hanging="1440"/>
+      </w:pPr>
+    </w:lvl>
+  </w:abstractNum>
+  <w:abstractNum w:abstractNumId="8">
+    <w:multiLevelType w:val="hybridMultilevel"/>
+    <w:lvl w:ilvl="0">
+      <w:start w:val="1"/>
+      <w:numFmt w:val="decimal"/>
+      <w:isLgl w:val="false"/>
+      <w:suff w:val="tab"/>
+      <w:lvlText w:val="%1."/>
+      <w:lvlJc w:val="left"/>
+      <w:pPr>
+        <w:ind w:left="709" w:hanging="360"/>
+      </w:pPr>
+    </w:lvl>
+    <w:lvl w:ilvl="1">
+      <w:start w:val="1"/>
+      <w:numFmt w:val="decimal"/>
+      <w:isLgl w:val="false"/>
+      <w:suff w:val="tab"/>
+      <w:lvlText w:val="%1.%2."/>
+      <w:lvlJc w:val="left"/>
+      <w:pPr>
+        <w:ind w:left="1141" w:hanging="432"/>
+      </w:pPr>
+    </w:lvl>
+    <w:lvl w:ilvl="2">
+      <w:start w:val="1"/>
+      <w:numFmt w:val="decimal"/>
+      <w:isLgl w:val="false"/>
+      <w:suff w:val="tab"/>
+      <w:lvlText w:val="%1.%2.%3."/>
+      <w:lvlJc w:val="left"/>
+      <w:pPr>
+        <w:ind w:left="1573" w:hanging="504"/>
+      </w:pPr>
+    </w:lvl>
+    <w:lvl w:ilvl="3">
+      <w:start w:val="1"/>
+      <w:numFmt w:val="decimal"/>
+      <w:isLgl w:val="false"/>
+      <w:suff w:val="tab"/>
+      <w:lvlText w:val="%1.%2.%3.%4."/>
+      <w:lvlJc w:val="left"/>
+      <w:pPr>
+        <w:ind w:left="2077" w:hanging="648"/>
+      </w:pPr>
+    </w:lvl>
+    <w:lvl w:ilvl="4">
+      <w:start w:val="1"/>
+      <w:numFmt w:val="decimal"/>
+      <w:isLgl w:val="false"/>
+      <w:suff w:val="tab"/>
+      <w:lvlText w:val="%1.%2.%3.%4.%5."/>
+      <w:lvlJc w:val="left"/>
+      <w:pPr>
+        <w:ind w:left="2581" w:hanging="792"/>
+      </w:pPr>
+    </w:lvl>
+    <w:lvl w:ilvl="5">
+      <w:start w:val="1"/>
+      <w:numFmt w:val="decimal"/>
+      <w:isLgl w:val="false"/>
+      <w:suff w:val="tab"/>
+      <w:lvlText w:val="%1.%2.%3.%4.%5.%6."/>
+      <w:lvlJc w:val="left"/>
+      <w:pPr>
+        <w:ind w:left="3085" w:hanging="936"/>
+      </w:pPr>
+    </w:lvl>
+    <w:lvl w:ilvl="6">
+      <w:start w:val="1"/>
+      <w:numFmt w:val="decimal"/>
+      <w:isLgl w:val="false"/>
+      <w:suff w:val="tab"/>
+      <w:lvlText w:val="%1.%2.%3.%4.%5.%6.%7."/>
+      <w:lvlJc w:val="left"/>
+      <w:pPr>
+        <w:ind w:left="3589" w:hanging="1080"/>
+      </w:pPr>
+    </w:lvl>
+    <w:lvl w:ilvl="7">
+      <w:start w:val="1"/>
+      <w:numFmt w:val="decimal"/>
+      <w:isLgl w:val="false"/>
+      <w:suff w:val="tab"/>
+      <w:lvlText w:val="%1.%2.%3.%4.%5.%6.%7.%8."/>
+      <w:lvlJc w:val="left"/>
+      <w:pPr>
+        <w:ind w:left="4093" w:hanging="1224"/>
+      </w:pPr>
+    </w:lvl>
+    <w:lvl w:ilvl="8">
+      <w:start w:val="1"/>
+      <w:numFmt w:val="decimal"/>
+      <w:isLgl w:val="false"/>
+      <w:suff w:val="tab"/>
+      <w:lvlText w:val="%1.%2.%3.%4.%5.%6.%7.%8.%9."/>
+      <w:lvlJc w:val="left"/>
+      <w:pPr>
+        <w:ind w:left="4669" w:hanging="1440"/>
+      </w:pPr>
+    </w:lvl>
+  </w:abstractNum>
+  <w:abstractNum w:abstractNumId="9">
+    <w:multiLevelType w:val="hybridMultilevel"/>
+    <w:lvl w:ilvl="0">
+      <w:start w:val="1"/>
+      <w:numFmt w:val="decimal"/>
+      <w:isLgl w:val="false"/>
+      <w:suff w:val="tab"/>
+      <w:lvlText w:val="%1."/>
+      <w:lvlJc w:val="left"/>
+      <w:pPr>
+        <w:ind w:left="709" w:hanging="360"/>
+      </w:pPr>
+    </w:lvl>
+    <w:lvl w:ilvl="1">
+      <w:start w:val="1"/>
+      <w:numFmt w:val="decimal"/>
+      <w:isLgl w:val="false"/>
+      <w:suff w:val="tab"/>
+      <w:lvlText w:val="%1.%2."/>
+      <w:lvlJc w:val="left"/>
+      <w:pPr>
+        <w:ind w:left="1141" w:hanging="432"/>
+      </w:pPr>
+    </w:lvl>
+    <w:lvl w:ilvl="2">
+      <w:start w:val="1"/>
+      <w:numFmt w:val="decimal"/>
+      <w:isLgl w:val="false"/>
+      <w:suff w:val="tab"/>
+      <w:lvlText w:val="%1.%2.%3."/>
+      <w:lvlJc w:val="left"/>
+      <w:pPr>
+        <w:ind w:left="1573" w:hanging="504"/>
+      </w:pPr>
+    </w:lvl>
+    <w:lvl w:ilvl="3">
+      <w:start w:val="1"/>
+      <w:numFmt w:val="decimal"/>
+      <w:isLgl w:val="false"/>
+      <w:suff w:val="tab"/>
+      <w:lvlText w:val="%1.%2.%3.%4."/>
+      <w:lvlJc w:val="left"/>
+      <w:pPr>
+        <w:ind w:left="2077" w:hanging="648"/>
+      </w:pPr>
+    </w:lvl>
+    <w:lvl w:ilvl="4">
+      <w:start w:val="1"/>
+      <w:numFmt w:val="decimal"/>
+      <w:isLgl w:val="false"/>
+      <w:suff w:val="tab"/>
+      <w:lvlText w:val="%1.%2.%3.%4.%5."/>
+      <w:lvlJc w:val="left"/>
+      <w:pPr>
+        <w:ind w:left="2581" w:hanging="792"/>
+      </w:pPr>
+    </w:lvl>
+    <w:lvl w:ilvl="5">
+      <w:start w:val="1"/>
+      <w:numFmt w:val="decimal"/>
+      <w:isLgl w:val="false"/>
+      <w:suff w:val="tab"/>
+      <w:lvlText w:val="%1.%2.%3.%4.%5.%6."/>
+      <w:lvlJc w:val="left"/>
+      <w:pPr>
+        <w:ind w:left="3085" w:hanging="936"/>
+      </w:pPr>
+    </w:lvl>
+    <w:lvl w:ilvl="6">
+      <w:start w:val="1"/>
+      <w:numFmt w:val="decimal"/>
+      <w:isLgl w:val="false"/>
+      <w:suff w:val="tab"/>
+      <w:lvlText w:val="%1.%2.%3.%4.%5.%6.%7."/>
+      <w:lvlJc w:val="left"/>
+      <w:pPr>
+        <w:ind w:left="3589" w:hanging="1080"/>
+      </w:pPr>
+    </w:lvl>
+    <w:lvl w:ilvl="7">
+      <w:start w:val="1"/>
+      <w:numFmt w:val="decimal"/>
+      <w:isLgl w:val="false"/>
+      <w:suff w:val="tab"/>
+      <w:lvlText w:val="%1.%2.%3.%4.%5.%6.%7.%8."/>
+      <w:lvlJc w:val="left"/>
+      <w:pPr>
+        <w:ind w:left="4093" w:hanging="1224"/>
+      </w:pPr>
+    </w:lvl>
+    <w:lvl w:ilvl="8">
+      <w:start w:val="1"/>
+      <w:numFmt w:val="decimal"/>
+      <w:isLgl w:val="false"/>
+      <w:suff w:val="tab"/>
+      <w:lvlText w:val="%1.%2.%3.%4.%5.%6.%7.%8.%9."/>
+      <w:lvlJc w:val="left"/>
+      <w:pPr>
+        <w:ind w:left="4669" w:hanging="1440"/>
+      </w:pPr>
+    </w:lvl>
+  </w:abstractNum>
   <w:num w:numId="1">
     <w:abstractNumId w:val="0"/>
   </w:num>
@@ -851,6 +2001,21 @@
   </w:num>
   <w:num w:numId="5">
     <w:abstractNumId w:val="4"/>
+  </w:num>
+  <w:num w:numId="6">
+    <w:abstractNumId w:val="5"/>
+  </w:num>
+  <w:num w:numId="7">
+    <w:abstractNumId w:val="6"/>
+  </w:num>
+  <w:num w:numId="8">
+    <w:abstractNumId w:val="7"/>
+  </w:num>
+  <w:num w:numId="9">
+    <w:abstractNumId w:val="8"/>
+  </w:num>
+  <w:num w:numId="10">
+    <w:abstractNumId w:val="9"/>
   </w:num>
 </w:numbering>
 </file>

</xml_diff>